<commit_message>
update document na feedback
</commit_message>
<xml_diff>
--- a/use cases/fully-dressed-spelen-quebble.docx
+++ b/use cases/fully-dressed-spelen-quebble.docx
@@ -354,14 +354,14 @@
                 <w:rFonts w:ascii="Verdana" w:hAnsi="Verdana"/>
                 <w:bCs/>
               </w:rPr>
-              <w:t>De speler is geregistreerd</w:t>
-            </w:r>
-            <w:r>
-              <w:rPr>
-                <w:rFonts w:ascii="Verdana" w:hAnsi="Verdana"/>
-                <w:b/>
-              </w:rPr>
-              <w:t>.</w:t>
+              <w:t xml:space="preserve">De speler is </w:t>
+            </w:r>
+            <w:r>
+              <w:rPr>
+                <w:rFonts w:ascii="Verdana" w:hAnsi="Verdana"/>
+                <w:bCs/>
+              </w:rPr>
+              <w:t>ingelogd.</w:t>
             </w:r>
           </w:p>
           <w:p>
@@ -630,19 +630,6 @@
                 <w:rFonts w:ascii="Verdana" w:hAnsi="Verdana"/>
               </w:rPr>
             </w:pPr>
-            <w:r>
-              <w:rPr>
-                <w:rFonts w:ascii="Verdana" w:hAnsi="Verdana"/>
-              </w:rPr>
-              <w:t>3. Speler beantwoord vraag 1</w:t>
-            </w:r>
-          </w:p>
-          <w:p>
-            <w:pPr>
-              <w:rPr>
-                <w:rFonts w:ascii="Verdana" w:hAnsi="Verdana"/>
-              </w:rPr>
-            </w:pPr>
           </w:p>
           <w:p>
             <w:pPr>
@@ -660,261 +647,68 @@
               <w:rPr>
                 <w:rFonts w:ascii="Verdana" w:hAnsi="Verdana"/>
               </w:rPr>
-              <w:t xml:space="preserve">. Speler beantwoord vraag </w:t>
-            </w:r>
-            <w:r>
-              <w:rPr>
-                <w:rFonts w:ascii="Verdana" w:hAnsi="Verdana"/>
-              </w:rPr>
-              <w:t>2</w:t>
-            </w:r>
-          </w:p>
-          <w:p>
-            <w:pPr>
-              <w:rPr>
-                <w:rFonts w:ascii="Verdana" w:hAnsi="Verdana"/>
-              </w:rPr>
-            </w:pPr>
-          </w:p>
-          <w:p>
-            <w:pPr>
-              <w:rPr>
-                <w:rFonts w:ascii="Verdana" w:hAnsi="Verdana"/>
-              </w:rPr>
-            </w:pPr>
-            <w:r>
-              <w:rPr>
-                <w:rFonts w:ascii="Verdana" w:hAnsi="Verdana"/>
-              </w:rPr>
-              <w:t>7</w:t>
-            </w:r>
-            <w:r>
-              <w:rPr>
-                <w:rFonts w:ascii="Verdana" w:hAnsi="Verdana"/>
-              </w:rPr>
-              <w:t xml:space="preserve">. Speler beantwoord vraag </w:t>
-            </w:r>
-            <w:r>
-              <w:rPr>
-                <w:rFonts w:ascii="Verdana" w:hAnsi="Verdana"/>
-              </w:rPr>
-              <w:t>3</w:t>
-            </w:r>
-          </w:p>
-          <w:p>
-            <w:pPr>
-              <w:rPr>
-                <w:rFonts w:ascii="Verdana" w:hAnsi="Verdana"/>
-              </w:rPr>
-            </w:pPr>
-          </w:p>
-          <w:p>
-            <w:pPr>
-              <w:rPr>
-                <w:rFonts w:ascii="Verdana" w:hAnsi="Verdana"/>
-              </w:rPr>
-            </w:pPr>
-            <w:r>
-              <w:rPr>
-                <w:rFonts w:ascii="Verdana" w:hAnsi="Verdana"/>
-              </w:rPr>
-              <w:t>9</w:t>
-            </w:r>
-            <w:r>
-              <w:rPr>
-                <w:rFonts w:ascii="Verdana" w:hAnsi="Verdana"/>
-              </w:rPr>
-              <w:t xml:space="preserve">. Speler beantwoord vraag </w:t>
-            </w:r>
-            <w:r>
-              <w:rPr>
-                <w:rFonts w:ascii="Verdana" w:hAnsi="Verdana"/>
-              </w:rPr>
-              <w:t>4</w:t>
-            </w:r>
-          </w:p>
-          <w:p>
-            <w:pPr>
-              <w:rPr>
-                <w:rFonts w:ascii="Verdana" w:hAnsi="Verdana"/>
-              </w:rPr>
-            </w:pPr>
-          </w:p>
-          <w:p>
-            <w:pPr>
-              <w:rPr>
-                <w:rFonts w:ascii="Verdana" w:hAnsi="Verdana"/>
-              </w:rPr>
-            </w:pPr>
-            <w:r>
-              <w:rPr>
-                <w:rFonts w:ascii="Verdana" w:hAnsi="Verdana"/>
-              </w:rPr>
-              <w:t>11</w:t>
-            </w:r>
-            <w:r>
-              <w:rPr>
-                <w:rFonts w:ascii="Verdana" w:hAnsi="Verdana"/>
-              </w:rPr>
-              <w:t xml:space="preserve">. Speler beantwoord vraag </w:t>
-            </w:r>
-            <w:r>
-              <w:rPr>
-                <w:rFonts w:ascii="Verdana" w:hAnsi="Verdana"/>
-              </w:rPr>
-              <w:t>5</w:t>
-            </w:r>
-          </w:p>
-          <w:p>
-            <w:pPr>
-              <w:rPr>
-                <w:rFonts w:ascii="Verdana" w:hAnsi="Verdana"/>
-              </w:rPr>
-            </w:pPr>
-          </w:p>
-          <w:p>
-            <w:pPr>
-              <w:rPr>
-                <w:rFonts w:ascii="Verdana" w:hAnsi="Verdana"/>
-              </w:rPr>
-            </w:pPr>
-            <w:r>
-              <w:rPr>
-                <w:rFonts w:ascii="Verdana" w:hAnsi="Verdana"/>
-              </w:rPr>
-              <w:t>1</w:t>
-            </w:r>
-            <w:r>
-              <w:rPr>
-                <w:rFonts w:ascii="Verdana" w:hAnsi="Verdana"/>
-              </w:rPr>
-              <w:t xml:space="preserve">3. Speler beantwoord vraag </w:t>
-            </w:r>
-            <w:r>
-              <w:rPr>
-                <w:rFonts w:ascii="Verdana" w:hAnsi="Verdana"/>
-              </w:rPr>
-              <w:t>6</w:t>
-            </w:r>
-          </w:p>
-          <w:p>
-            <w:pPr>
-              <w:rPr>
-                <w:rFonts w:ascii="Verdana" w:hAnsi="Verdana"/>
-              </w:rPr>
-            </w:pPr>
-          </w:p>
-          <w:p>
-            <w:pPr>
-              <w:rPr>
-                <w:rFonts w:ascii="Verdana" w:hAnsi="Verdana"/>
-              </w:rPr>
-            </w:pPr>
-            <w:r>
-              <w:rPr>
-                <w:rFonts w:ascii="Verdana" w:hAnsi="Verdana"/>
-              </w:rPr>
-              <w:t>15</w:t>
-            </w:r>
-            <w:r>
-              <w:rPr>
-                <w:rFonts w:ascii="Verdana" w:hAnsi="Verdana"/>
-              </w:rPr>
-              <w:t xml:space="preserve">. Speler beantwoord vraag </w:t>
-            </w:r>
-            <w:r>
-              <w:rPr>
-                <w:rFonts w:ascii="Verdana" w:hAnsi="Verdana"/>
-              </w:rPr>
-              <w:t>7</w:t>
-            </w:r>
-          </w:p>
-          <w:p>
-            <w:pPr>
-              <w:rPr>
-                <w:rFonts w:ascii="Verdana" w:hAnsi="Verdana"/>
-              </w:rPr>
-            </w:pPr>
-          </w:p>
-          <w:p>
-            <w:pPr>
-              <w:rPr>
-                <w:rFonts w:ascii="Verdana" w:hAnsi="Verdana"/>
-              </w:rPr>
-            </w:pPr>
-            <w:r>
-              <w:rPr>
-                <w:rFonts w:ascii="Verdana" w:hAnsi="Verdana"/>
-              </w:rPr>
-              <w:t>17</w:t>
-            </w:r>
-            <w:r>
-              <w:rPr>
-                <w:rFonts w:ascii="Verdana" w:hAnsi="Verdana"/>
-              </w:rPr>
-              <w:t xml:space="preserve">. Speler beantwoord vraag </w:t>
-            </w:r>
-            <w:r>
-              <w:rPr>
-                <w:rFonts w:ascii="Verdana" w:hAnsi="Verdana"/>
-              </w:rPr>
-              <w:t>8</w:t>
-            </w:r>
-          </w:p>
-          <w:p>
-            <w:pPr>
-              <w:rPr>
-                <w:rFonts w:ascii="Verdana" w:hAnsi="Verdana"/>
-              </w:rPr>
-            </w:pPr>
-          </w:p>
-          <w:p>
-            <w:pPr>
-              <w:rPr>
-                <w:rFonts w:ascii="Verdana" w:hAnsi="Verdana"/>
-              </w:rPr>
-            </w:pPr>
-          </w:p>
-          <w:p>
-            <w:pPr>
-              <w:rPr>
-                <w:rFonts w:ascii="Verdana" w:hAnsi="Verdana"/>
-              </w:rPr>
-            </w:pPr>
-            <w:r>
-              <w:rPr>
-                <w:rFonts w:ascii="Verdana" w:hAnsi="Verdana"/>
-              </w:rPr>
-              <w:t>19. Speler vult een woord in</w:t>
-            </w:r>
-          </w:p>
-          <w:p>
-            <w:pPr>
-              <w:rPr>
-                <w:rFonts w:ascii="Verdana" w:hAnsi="Verdana"/>
-              </w:rPr>
-            </w:pPr>
-          </w:p>
-          <w:p>
-            <w:pPr>
-              <w:rPr>
-                <w:rFonts w:ascii="Verdana" w:hAnsi="Verdana"/>
-              </w:rPr>
-            </w:pPr>
-          </w:p>
-          <w:p>
-            <w:pPr>
-              <w:rPr>
-                <w:rFonts w:ascii="Verdana" w:hAnsi="Verdana"/>
-              </w:rPr>
-            </w:pPr>
-          </w:p>
-          <w:p>
-            <w:pPr>
-              <w:rPr>
-                <w:rFonts w:ascii="Verdana" w:hAnsi="Verdana"/>
-              </w:rPr>
-            </w:pPr>
+              <w:t xml:space="preserve">. Speler beantwoord </w:t>
+            </w:r>
+            <w:r>
+              <w:rPr>
+                <w:rFonts w:ascii="Verdana" w:hAnsi="Verdana"/>
+              </w:rPr>
+              <w:t>de vraag</w:t>
+            </w:r>
+          </w:p>
+          <w:p>
+            <w:pPr>
+              <w:rPr>
+                <w:rFonts w:ascii="Verdana" w:hAnsi="Verdana"/>
+              </w:rPr>
+            </w:pPr>
+          </w:p>
+          <w:p>
+            <w:pPr>
+              <w:rPr>
+                <w:rFonts w:ascii="Verdana" w:hAnsi="Verdana"/>
+              </w:rPr>
+            </w:pPr>
+            <w:r>
+              <w:rPr>
+                <w:rFonts w:ascii="Verdana" w:hAnsi="Verdana"/>
+              </w:rPr>
+              <w:t>Stappen 4 en 5 worden 8 keer herhaald.</w:t>
+            </w:r>
+          </w:p>
+          <w:p>
+            <w:pPr>
+              <w:rPr>
+                <w:rFonts w:ascii="Verdana" w:hAnsi="Verdana"/>
+              </w:rPr>
+            </w:pPr>
+          </w:p>
+          <w:p>
+            <w:pPr>
+              <w:rPr>
+                <w:rFonts w:ascii="Verdana" w:hAnsi="Verdana"/>
+              </w:rPr>
+            </w:pPr>
+          </w:p>
+          <w:p>
+            <w:pPr>
+              <w:rPr>
+                <w:rFonts w:ascii="Verdana" w:hAnsi="Verdana"/>
+              </w:rPr>
+            </w:pPr>
+          </w:p>
+          <w:p>
+            <w:pPr>
+              <w:rPr>
+                <w:rFonts w:ascii="Verdana" w:hAnsi="Verdana"/>
+              </w:rPr>
+            </w:pPr>
+            <w:r>
+              <w:rPr>
+                <w:rFonts w:ascii="Verdana" w:hAnsi="Verdana"/>
+              </w:rPr>
+              <w:t>7. Speler vult een woord in</w:t>
+            </w:r>
           </w:p>
           <w:p>
             <w:pPr>
@@ -980,60 +774,133 @@
               <w:rPr>
                 <w:rFonts w:ascii="Verdana" w:hAnsi="Verdana"/>
               </w:rPr>
-              <w:t xml:space="preserve"> met 40, selecteert een quiz en laat de eerste vraag zien</w:t>
-            </w:r>
-          </w:p>
-          <w:p>
-            <w:pPr>
-              <w:rPr>
-                <w:rFonts w:ascii="Verdana" w:hAnsi="Verdana"/>
-              </w:rPr>
-            </w:pPr>
-          </w:p>
-          <w:p>
-            <w:pPr>
-              <w:rPr>
-                <w:rFonts w:ascii="Verdana" w:hAnsi="Verdana"/>
-              </w:rPr>
-            </w:pPr>
-            <w:r>
-              <w:rPr>
-                <w:rFonts w:ascii="Verdana" w:hAnsi="Verdana"/>
-              </w:rPr>
-              <w:t>4. Systeem registreert het antwoord en toont vraag 2</w:t>
-            </w:r>
-          </w:p>
-          <w:p>
-            <w:pPr>
-              <w:rPr>
-                <w:rFonts w:ascii="Verdana" w:hAnsi="Verdana"/>
-              </w:rPr>
-            </w:pPr>
-          </w:p>
-          <w:p>
-            <w:pPr>
-              <w:rPr>
-                <w:rFonts w:ascii="Verdana" w:hAnsi="Verdana"/>
-              </w:rPr>
-            </w:pPr>
-            <w:r>
-              <w:rPr>
-                <w:rFonts w:ascii="Verdana" w:hAnsi="Verdana"/>
-              </w:rPr>
-              <w:t>6</w:t>
-            </w:r>
-            <w:r>
-              <w:rPr>
-                <w:rFonts w:ascii="Verdana" w:hAnsi="Verdana"/>
-              </w:rPr>
-              <w:t xml:space="preserve">. Systeem registreert het antwoord en toont vraag </w:t>
-            </w:r>
-            <w:r>
-              <w:rPr>
-                <w:rFonts w:ascii="Verdana" w:hAnsi="Verdana"/>
-              </w:rPr>
-              <w:t>3</w:t>
-            </w:r>
+              <w:t xml:space="preserve"> met 40</w:t>
+            </w:r>
+          </w:p>
+          <w:p>
+            <w:pPr>
+              <w:rPr>
+                <w:rFonts w:ascii="Verdana" w:hAnsi="Verdana"/>
+              </w:rPr>
+            </w:pPr>
+            <w:r>
+              <w:rPr>
+                <w:rFonts w:ascii="Verdana" w:hAnsi="Verdana"/>
+              </w:rPr>
+              <w:t xml:space="preserve">3. Systeem </w:t>
+            </w:r>
+            <w:r>
+              <w:rPr>
+                <w:rFonts w:ascii="Verdana" w:hAnsi="Verdana"/>
+              </w:rPr>
+              <w:t>selecteert een qui</w:t>
+            </w:r>
+            <w:r>
+              <w:rPr>
+                <w:rFonts w:ascii="Verdana" w:hAnsi="Verdana"/>
+              </w:rPr>
+              <w:t>z</w:t>
+            </w:r>
+          </w:p>
+          <w:p>
+            <w:pPr>
+              <w:rPr>
+                <w:rFonts w:ascii="Verdana" w:hAnsi="Verdana"/>
+              </w:rPr>
+            </w:pPr>
+          </w:p>
+          <w:p>
+            <w:pPr>
+              <w:rPr>
+                <w:rFonts w:ascii="Verdana" w:hAnsi="Verdana"/>
+              </w:rPr>
+            </w:pPr>
+            <w:r>
+              <w:rPr>
+                <w:rFonts w:ascii="Verdana" w:hAnsi="Verdana"/>
+              </w:rPr>
+              <w:t xml:space="preserve">4. Systeem </w:t>
+            </w:r>
+            <w:r>
+              <w:rPr>
+                <w:rFonts w:ascii="Verdana" w:hAnsi="Verdana"/>
+              </w:rPr>
+              <w:t xml:space="preserve">laat </w:t>
+            </w:r>
+            <w:r>
+              <w:rPr>
+                <w:rFonts w:ascii="Verdana" w:hAnsi="Verdana"/>
+              </w:rPr>
+              <w:t>een vraag zien</w:t>
+            </w:r>
+          </w:p>
+          <w:p>
+            <w:pPr>
+              <w:rPr>
+                <w:rFonts w:ascii="Verdana" w:hAnsi="Verdana"/>
+              </w:rPr>
+            </w:pPr>
+          </w:p>
+          <w:p>
+            <w:pPr>
+              <w:rPr>
+                <w:rFonts w:ascii="Verdana" w:hAnsi="Verdana"/>
+              </w:rPr>
+            </w:pPr>
+          </w:p>
+          <w:p>
+            <w:pPr>
+              <w:rPr>
+                <w:rFonts w:ascii="Verdana" w:hAnsi="Verdana"/>
+              </w:rPr>
+            </w:pPr>
+          </w:p>
+          <w:p>
+            <w:pPr>
+              <w:rPr>
+                <w:rFonts w:ascii="Verdana" w:hAnsi="Verdana"/>
+              </w:rPr>
+            </w:pPr>
+            <w:r>
+              <w:rPr>
+                <w:rFonts w:ascii="Verdana" w:hAnsi="Verdana"/>
+              </w:rPr>
+              <w:t>Na 8 keer een vraag beantwoorden:</w:t>
+            </w:r>
+          </w:p>
+          <w:p>
+            <w:pPr>
+              <w:rPr>
+                <w:rFonts w:ascii="Verdana" w:hAnsi="Verdana"/>
+              </w:rPr>
+            </w:pPr>
+          </w:p>
+          <w:p>
+            <w:pPr>
+              <w:rPr>
+                <w:rFonts w:ascii="Verdana" w:hAnsi="Verdana"/>
+              </w:rPr>
+            </w:pPr>
+            <w:r>
+              <w:rPr>
+                <w:rFonts w:ascii="Verdana" w:hAnsi="Verdana"/>
+              </w:rPr>
+              <w:t>6. Systeem toont de verkregen letters.</w:t>
+            </w:r>
+          </w:p>
+          <w:p>
+            <w:pPr>
+              <w:rPr>
+                <w:rFonts w:ascii="Verdana" w:hAnsi="Verdana"/>
+              </w:rPr>
+            </w:pPr>
+          </w:p>
+          <w:p>
+            <w:pPr>
+              <w:rPr>
+                <w:rFonts w:ascii="Verdana" w:hAnsi="Verdana"/>
+              </w:rPr>
+            </w:pPr>
           </w:p>
           <w:p>
             <w:pPr>
@@ -1058,21 +925,27 @@
               <w:rPr>
                 <w:rFonts w:ascii="Verdana" w:hAnsi="Verdana"/>
               </w:rPr>
-              <w:t xml:space="preserve">. Systeem registreert het antwoord en toont vraag </w:t>
-            </w:r>
-            <w:r>
-              <w:rPr>
-                <w:rFonts w:ascii="Verdana" w:hAnsi="Verdana"/>
-              </w:rPr>
-              <w:t>4</w:t>
-            </w:r>
-          </w:p>
-          <w:p>
-            <w:pPr>
-              <w:rPr>
-                <w:rFonts w:ascii="Verdana" w:hAnsi="Verdana"/>
-              </w:rPr>
-            </w:pPr>
+              <w:t>. Systeem controleert het woord</w:t>
+            </w:r>
+          </w:p>
+          <w:p>
+            <w:pPr>
+              <w:rPr>
+                <w:rFonts w:ascii="Verdana" w:hAnsi="Verdana"/>
+              </w:rPr>
+            </w:pPr>
+            <w:r>
+              <w:rPr>
+                <w:rFonts w:ascii="Verdana" w:hAnsi="Verdana"/>
+              </w:rPr>
+              <w:t>9</w:t>
+            </w:r>
+            <w:r>
+              <w:rPr>
+                <w:rFonts w:ascii="Verdana" w:hAnsi="Verdana"/>
+              </w:rPr>
+              <w:t>. Systeem berekent en toont de score</w:t>
+            </w:r>
           </w:p>
           <w:p>
             <w:pPr>
@@ -1090,206 +963,15 @@
               <w:rPr>
                 <w:rFonts w:ascii="Verdana" w:hAnsi="Verdana"/>
               </w:rPr>
-              <w:t xml:space="preserve">. Systeem registreert het antwoord en toont vraag </w:t>
-            </w:r>
-            <w:r>
-              <w:rPr>
-                <w:rFonts w:ascii="Verdana" w:hAnsi="Verdana"/>
-              </w:rPr>
-              <w:t>5</w:t>
-            </w:r>
-          </w:p>
-          <w:p>
-            <w:pPr>
-              <w:rPr>
-                <w:rFonts w:ascii="Verdana" w:hAnsi="Verdana"/>
-              </w:rPr>
-            </w:pPr>
-          </w:p>
-          <w:p>
-            <w:pPr>
-              <w:rPr>
-                <w:rFonts w:ascii="Verdana" w:hAnsi="Verdana"/>
-              </w:rPr>
-            </w:pPr>
-            <w:r>
-              <w:rPr>
-                <w:rFonts w:ascii="Verdana" w:hAnsi="Verdana"/>
-              </w:rPr>
-              <w:t>12</w:t>
-            </w:r>
-            <w:r>
-              <w:rPr>
-                <w:rFonts w:ascii="Verdana" w:hAnsi="Verdana"/>
-              </w:rPr>
-              <w:t xml:space="preserve">. Systeem registreert het antwoord en toont vraag </w:t>
-            </w:r>
-            <w:r>
-              <w:rPr>
-                <w:rFonts w:ascii="Verdana" w:hAnsi="Verdana"/>
-              </w:rPr>
-              <w:t>6</w:t>
-            </w:r>
-          </w:p>
-          <w:p>
-            <w:pPr>
-              <w:rPr>
-                <w:rFonts w:ascii="Verdana" w:hAnsi="Verdana"/>
-              </w:rPr>
-            </w:pPr>
-          </w:p>
-          <w:p>
-            <w:pPr>
-              <w:rPr>
-                <w:rFonts w:ascii="Verdana" w:hAnsi="Verdana"/>
-              </w:rPr>
-            </w:pPr>
-            <w:r>
-              <w:rPr>
-                <w:rFonts w:ascii="Verdana" w:hAnsi="Verdana"/>
-              </w:rPr>
-              <w:t>1</w:t>
-            </w:r>
-            <w:r>
-              <w:rPr>
-                <w:rFonts w:ascii="Verdana" w:hAnsi="Verdana"/>
-              </w:rPr>
-              <w:t xml:space="preserve">4. Systeem registreert het antwoord en toont vraag </w:t>
-            </w:r>
-            <w:r>
-              <w:rPr>
-                <w:rFonts w:ascii="Verdana" w:hAnsi="Verdana"/>
-              </w:rPr>
-              <w:t>7</w:t>
-            </w:r>
-          </w:p>
-          <w:p>
-            <w:pPr>
-              <w:rPr>
-                <w:rFonts w:ascii="Verdana" w:hAnsi="Verdana"/>
-              </w:rPr>
-            </w:pPr>
-          </w:p>
-          <w:p>
-            <w:pPr>
-              <w:rPr>
-                <w:rFonts w:ascii="Verdana" w:hAnsi="Verdana"/>
-              </w:rPr>
-            </w:pPr>
-            <w:r>
-              <w:rPr>
-                <w:rFonts w:ascii="Verdana" w:hAnsi="Verdana"/>
-              </w:rPr>
-              <w:t>16</w:t>
-            </w:r>
-            <w:r>
-              <w:rPr>
-                <w:rFonts w:ascii="Verdana" w:hAnsi="Verdana"/>
-              </w:rPr>
-              <w:t xml:space="preserve">. Systeem registreert het antwoord en toont vraag </w:t>
-            </w:r>
-            <w:r>
-              <w:rPr>
-                <w:rFonts w:ascii="Verdana" w:hAnsi="Verdana"/>
-              </w:rPr>
-              <w:t>8</w:t>
-            </w:r>
-          </w:p>
-          <w:p>
-            <w:pPr>
-              <w:rPr>
-                <w:rFonts w:ascii="Verdana" w:hAnsi="Verdana"/>
-              </w:rPr>
-            </w:pPr>
-          </w:p>
-          <w:p>
-            <w:pPr>
-              <w:rPr>
-                <w:rFonts w:ascii="Verdana" w:hAnsi="Verdana"/>
-              </w:rPr>
-            </w:pPr>
-            <w:r>
-              <w:rPr>
-                <w:rFonts w:ascii="Verdana" w:hAnsi="Verdana"/>
-              </w:rPr>
-              <w:t>18</w:t>
-            </w:r>
-            <w:r>
-              <w:rPr>
-                <w:rFonts w:ascii="Verdana" w:hAnsi="Verdana"/>
-              </w:rPr>
-              <w:t xml:space="preserve">. Systeem registreert het antwoord en toont </w:t>
-            </w:r>
-            <w:r>
-              <w:rPr>
-                <w:rFonts w:ascii="Verdana" w:hAnsi="Verdana"/>
-              </w:rPr>
-              <w:t>de verkregen letters en de optie om een woord in te vullen</w:t>
-            </w:r>
-          </w:p>
-          <w:p>
-            <w:pPr>
-              <w:rPr>
-                <w:rFonts w:ascii="Verdana" w:hAnsi="Verdana"/>
-              </w:rPr>
-            </w:pPr>
-          </w:p>
-          <w:p>
-            <w:pPr>
-              <w:rPr>
-                <w:rFonts w:ascii="Verdana" w:hAnsi="Verdana"/>
-              </w:rPr>
-            </w:pPr>
-            <w:r>
-              <w:rPr>
-                <w:rFonts w:ascii="Verdana" w:hAnsi="Verdana"/>
-              </w:rPr>
-              <w:t>20. Systeem controleert het woord</w:t>
-            </w:r>
-          </w:p>
-          <w:p>
-            <w:pPr>
-              <w:rPr>
-                <w:rFonts w:ascii="Verdana" w:hAnsi="Verdana"/>
-              </w:rPr>
-            </w:pPr>
-            <w:r>
-              <w:rPr>
-                <w:rFonts w:ascii="Verdana" w:hAnsi="Verdana"/>
-              </w:rPr>
-              <w:t>21. Systeem berekent</w:t>
-            </w:r>
-            <w:r>
-              <w:rPr>
-                <w:rFonts w:ascii="Verdana" w:hAnsi="Verdana"/>
-              </w:rPr>
-              <w:t xml:space="preserve"> en toont</w:t>
-            </w:r>
-            <w:r>
-              <w:rPr>
-                <w:rFonts w:ascii="Verdana" w:hAnsi="Verdana"/>
-              </w:rPr>
-              <w:t xml:space="preserve"> de score</w:t>
-            </w:r>
-          </w:p>
-          <w:p>
-            <w:pPr>
-              <w:rPr>
-                <w:rFonts w:ascii="Verdana" w:hAnsi="Verdana"/>
-              </w:rPr>
-            </w:pPr>
-            <w:r>
-              <w:rPr>
-                <w:rFonts w:ascii="Verdana" w:hAnsi="Verdana"/>
-              </w:rPr>
-              <w:t>23. Systeem be</w:t>
-            </w:r>
-            <w:r>
-              <w:rPr>
-                <w:rFonts w:ascii="Verdana" w:hAnsi="Verdana"/>
-              </w:rPr>
-              <w:t>ëindigt de quiz</w:t>
-            </w:r>
+              <w:t>. Systeem beëindigt de quiz</w:t>
+            </w:r>
+          </w:p>
+          <w:p>
+            <w:pPr>
+              <w:rPr>
+                <w:rFonts w:ascii="Verdana" w:hAnsi="Verdana"/>
+              </w:rPr>
+            </w:pPr>
           </w:p>
         </w:tc>
       </w:tr>
@@ -1347,7 +1029,7 @@
       </w:tr>
       <w:tr>
         <w:trPr>
-          <w:trHeight w:val="3706"/>
+          <w:trHeight w:val="2249"/>
         </w:trPr>
         <w:tc>
           <w:tcPr>
@@ -1360,126 +1042,10 @@
               </w:rPr>
             </w:pPr>
           </w:p>
-          <w:p>
-            <w:pPr>
-              <w:rPr>
-                <w:rFonts w:ascii="Verdana" w:hAnsi="Verdana"/>
-              </w:rPr>
-            </w:pPr>
-          </w:p>
-          <w:p>
-            <w:pPr>
-              <w:rPr>
-                <w:rFonts w:ascii="Verdana" w:hAnsi="Verdana"/>
-              </w:rPr>
-            </w:pPr>
-          </w:p>
-          <w:p>
-            <w:pPr>
-              <w:rPr>
-                <w:rFonts w:ascii="Verdana" w:hAnsi="Verdana"/>
-              </w:rPr>
-            </w:pPr>
-          </w:p>
-          <w:p>
-            <w:pPr>
-              <w:rPr>
-                <w:rFonts w:ascii="Verdana" w:hAnsi="Verdana"/>
-              </w:rPr>
-            </w:pPr>
-          </w:p>
-          <w:p>
-            <w:pPr>
-              <w:rPr>
-                <w:rFonts w:ascii="Verdana" w:hAnsi="Verdana"/>
-              </w:rPr>
-            </w:pPr>
-          </w:p>
-          <w:p>
-            <w:pPr>
-              <w:rPr>
-                <w:rFonts w:ascii="Verdana" w:hAnsi="Verdana"/>
-              </w:rPr>
-            </w:pPr>
-          </w:p>
-          <w:p>
-            <w:pPr>
-              <w:rPr>
-                <w:rFonts w:ascii="Verdana" w:hAnsi="Verdana"/>
-              </w:rPr>
-            </w:pPr>
-          </w:p>
-          <w:p>
-            <w:pPr>
-              <w:rPr>
-                <w:rFonts w:ascii="Verdana" w:hAnsi="Verdana"/>
-              </w:rPr>
-            </w:pPr>
-          </w:p>
-          <w:p>
-            <w:pPr>
-              <w:rPr>
-                <w:rFonts w:ascii="Verdana" w:hAnsi="Verdana"/>
-              </w:rPr>
-            </w:pPr>
-          </w:p>
-          <w:p>
-            <w:pPr>
-              <w:rPr>
-                <w:rFonts w:ascii="Verdana" w:hAnsi="Verdana"/>
-              </w:rPr>
-            </w:pPr>
-          </w:p>
-          <w:p>
-            <w:pPr>
-              <w:rPr>
-                <w:rFonts w:ascii="Verdana" w:hAnsi="Verdana"/>
-              </w:rPr>
-            </w:pPr>
-          </w:p>
-          <w:p>
-            <w:pPr>
-              <w:rPr>
-                <w:rFonts w:ascii="Verdana" w:hAnsi="Verdana"/>
-              </w:rPr>
-            </w:pPr>
-          </w:p>
-          <w:p>
-            <w:pPr>
-              <w:rPr>
-                <w:rFonts w:ascii="Verdana" w:hAnsi="Verdana"/>
-              </w:rPr>
-            </w:pPr>
-          </w:p>
-          <w:p>
-            <w:pPr>
-              <w:rPr>
-                <w:rFonts w:ascii="Verdana" w:hAnsi="Verdana"/>
-              </w:rPr>
-            </w:pPr>
-          </w:p>
         </w:tc>
         <w:tc>
           <w:tcPr>
             <w:tcW w:w="6171" w:type="dxa"/>
-          </w:tcPr>
-          <w:p>
-            <w:pPr>
-              <w:rPr>
-                <w:rFonts w:ascii="Verdana" w:hAnsi="Verdana"/>
-              </w:rPr>
-            </w:pPr>
-          </w:p>
-        </w:tc>
-      </w:tr>
-      <w:tr>
-        <w:trPr>
-          <w:trHeight w:val="2221"/>
-        </w:trPr>
-        <w:tc>
-          <w:tcPr>
-            <w:tcW w:w="9924" w:type="dxa"/>
-            <w:gridSpan w:val="2"/>
           </w:tcPr>
           <w:p>
             <w:pPr>
@@ -1722,6 +1288,7 @@
     <w:lsdException w:name="HTML Sample" w:semiHidden="1" w:unhideWhenUsed="1"/>
     <w:lsdException w:name="HTML Typewriter" w:semiHidden="1" w:unhideWhenUsed="1"/>
     <w:lsdException w:name="HTML Variable" w:semiHidden="1" w:unhideWhenUsed="1"/>
+    <w:lsdException w:name="Normal Table" w:semiHidden="1" w:unhideWhenUsed="1"/>
     <w:lsdException w:name="annotation subject" w:semiHidden="1" w:unhideWhenUsed="1"/>
     <w:lsdException w:name="No List" w:semiHidden="1" w:unhideWhenUsed="1"/>
     <w:lsdException w:name="Outline List 1" w:semiHidden="1" w:unhideWhenUsed="1"/>
@@ -1764,8 +1331,11 @@
     <w:lsdException w:name="Table Contemporary" w:semiHidden="1" w:unhideWhenUsed="1"/>
     <w:lsdException w:name="Table Elegant" w:semiHidden="1" w:unhideWhenUsed="1"/>
     <w:lsdException w:name="Table Professional" w:semiHidden="1" w:unhideWhenUsed="1"/>
+    <w:lsdException w:name="Table Subtle 1" w:semiHidden="1" w:unhideWhenUsed="1"/>
     <w:lsdException w:name="Table Subtle 2" w:semiHidden="1" w:unhideWhenUsed="1"/>
     <w:lsdException w:name="Table Web 1" w:semiHidden="1" w:unhideWhenUsed="1"/>
+    <w:lsdException w:name="Table Web 2" w:semiHidden="1" w:unhideWhenUsed="1"/>
+    <w:lsdException w:name="Table Web 3" w:semiHidden="1" w:unhideWhenUsed="1"/>
     <w:lsdException w:name="Balloon Text" w:semiHidden="1" w:unhideWhenUsed="1"/>
     <w:lsdException w:name="Table Grid" w:uiPriority="39"/>
     <w:lsdException w:name="Table Theme" w:semiHidden="1" w:unhideWhenUsed="1"/>
@@ -2307,9 +1877,12 @@
 </file>
 
 <file path=customXml/item1.xml><?xml version="1.0" encoding="utf-8"?>
-<p:properties xmlns:p="http://schemas.microsoft.com/office/2006/metadata/properties" xmlns:xsi="http://www.w3.org/2001/XMLSchema-instance">
-  <documentManagement/>
-</p:properties>
+<?mso-contentType ?>
+<FormTemplates xmlns="http://schemas.microsoft.com/sharepoint/v3/contenttype/forms">
+  <Display>DocumentLibraryForm</Display>
+  <Edit>DocumentLibraryForm</Edit>
+  <New>DocumentLibraryForm</New>
+</FormTemplates>
 </file>
 
 <file path=customXml/item2.xml><?xml version="1.0" encoding="utf-8"?>
@@ -2362,18 +1935,15 @@
 </file>
 
 <file path=customXml/item3.xml><?xml version="1.0" encoding="utf-8"?>
-<?mso-contentType ?>
-<FormTemplates xmlns="http://schemas.microsoft.com/sharepoint/v3/contenttype/forms">
-  <Display>DocumentLibraryForm</Display>
-  <Edit>DocumentLibraryForm</Edit>
-  <New>DocumentLibraryForm</New>
-</FormTemplates>
+<p:properties xmlns:p="http://schemas.microsoft.com/office/2006/metadata/properties" xmlns:xsi="http://www.w3.org/2001/XMLSchema-instance">
+  <documentManagement/>
+</p:properties>
 </file>
 
 <file path=customXml/itemProps1.xml><?xml version="1.0" encoding="utf-8"?>
-<ds:datastoreItem xmlns:ds="http://schemas.openxmlformats.org/officeDocument/2006/customXml" ds:itemID="{CFCD99C2-186B-4BBC-A0B2-B14E253C439C}">
+<ds:datastoreItem xmlns:ds="http://schemas.openxmlformats.org/officeDocument/2006/customXml" ds:itemID="{10760632-3C44-4866-89DC-1FB016483D42}">
   <ds:schemaRefs>
-    <ds:schemaRef ds:uri="http://schemas.microsoft.com/office/2006/metadata/properties"/>
+    <ds:schemaRef ds:uri="http://schemas.microsoft.com/sharepoint/v3/contenttype/forms"/>
   </ds:schemaRefs>
 </ds:datastoreItem>
 </file>
@@ -2394,9 +1964,9 @@
 </file>
 
 <file path=customXml/itemProps3.xml><?xml version="1.0" encoding="utf-8"?>
-<ds:datastoreItem xmlns:ds="http://schemas.openxmlformats.org/officeDocument/2006/customXml" ds:itemID="{10760632-3C44-4866-89DC-1FB016483D42}">
+<ds:datastoreItem xmlns:ds="http://schemas.openxmlformats.org/officeDocument/2006/customXml" ds:itemID="{CFCD99C2-186B-4BBC-A0B2-B14E253C439C}">
   <ds:schemaRefs>
-    <ds:schemaRef ds:uri="http://schemas.microsoft.com/sharepoint/v3/contenttype/forms"/>
+    <ds:schemaRef ds:uri="http://schemas.microsoft.com/office/2006/metadata/properties"/>
   </ds:schemaRefs>
 </ds:datastoreItem>
 </file>
</xml_diff>